<commit_message>
modifié :         doc/CahierDesCharges.docx 	modifié :         doc/diagrammeDeClasse.svg
</commit_message>
<xml_diff>
--- a/doc/CahierDesCharges.docx
+++ b/doc/CahierDesCharges.docx
@@ -145,7 +145,9 @@
         </w:rPr>
       </w:pPr>
       <w:r>
-        <w:rPr/>
+        <w:rPr>
+          <w:rFonts w:ascii="DejaVu Sans Light" w:hAnsi="DejaVu Sans Light"/>
+        </w:rPr>
       </w:r>
     </w:p>
     <w:p>
@@ -181,7 +183,9 @@
         </w:rPr>
       </w:pPr>
       <w:r>
-        <w:rPr/>
+        <w:rPr>
+          <w:rFonts w:ascii="DejaVu Sans Light" w:hAnsi="DejaVu Sans Light"/>
+        </w:rPr>
       </w:r>
     </w:p>
     <w:p>
@@ -198,7 +202,7 @@
         <w:rPr>
           <w:rFonts w:ascii="DejaVu Sans Light" w:hAnsi="DejaVu Sans Light"/>
         </w:rPr>
-        <w:t>Dans le cas défavorable, l'hologramme affichera une image fixe via une un windows form. Les fonctionnalités et les opérations sur cette images seront limité et l'image devra être post-traité avant d'être incluse dans la solution holographique. Pas d'interaction avec la Kinect.</w:t>
+        <w:t>Dans le cas défavorable, l'hologramme affichera une image fixe via une un windows form. Les fonctionnalités et les opérations sur cette images seront limité. Pas d'interaction avec la Kinect.</w:t>
       </w:r>
     </w:p>
     <w:p>
@@ -233,6 +237,19 @@
           <w:rFonts w:ascii="DejaVu Sans Light" w:hAnsi="DejaVu Sans Light"/>
         </w:rPr>
         <w:t>Dans le cas le plus favorable on exploite la technologie DirectX pour afficher un modèle 3D (des écrans virtuels en rotation affichant des images). La Kinect pourra interagir avec le modèle en 3D en arrêtant sa rotation ou en passant d'un écran virtuel à un autre d'un mouvement de main.</w:t>
+      </w:r>
+    </w:p>
+    <w:p>
+      <w:pPr>
+        <w:pStyle w:val="Normal"/>
+        <w:jc w:val="both"/>
+        <w:rPr/>
+      </w:pPr>
+      <w:r>
+        <w:rPr>
+          <w:rFonts w:ascii="DejaVu Sans Light" w:hAnsi="DejaVu Sans Light"/>
+        </w:rPr>
+        <w:t>Dans tous les cas la taille de la fenêtre est fixe de sorte de toujours correspondre à la taille du prisme.</w:t>
       </w:r>
     </w:p>
     <w:sectPr>
@@ -774,6 +791,7 @@
     <w:rPrDefault>
       <w:rPr>
         <w:rFonts w:ascii="Liberation Serif" w:hAnsi="Liberation Serif" w:eastAsia="DejaVu Sans" w:cs="DejaVu Sans"/>
+        <w:sz w:val="20"/>
         <w:szCs w:val="24"/>
         <w:lang w:val="fr-FR" w:eastAsia="zh-CN" w:bidi="hi-IN"/>
       </w:rPr>
@@ -827,6 +845,13 @@
       <w:rFonts w:ascii="DejaVu Sans Light" w:hAnsi="DejaVu Sans Light" w:cs="OpenSymbol"/>
     </w:rPr>
   </w:style>
+  <w:style w:type="character" w:styleId="ListLabel2">
+    <w:name w:val="ListLabel 2"/>
+    <w:qFormat/>
+    <w:rPr>
+      <w:rFonts w:ascii="DejaVu Sans Light" w:hAnsi="DejaVu Sans Light" w:cs="OpenSymbol"/>
+    </w:rPr>
+  </w:style>
   <w:style w:type="paragraph" w:styleId="Heading">
     <w:name w:val="Heading"/>
     <w:basedOn w:val="Normal"/>

</xml_diff>